<commit_message>
built Game & done some work on AT1 ProductionDiary
</commit_message>
<xml_diff>
--- a/Cluster 3D game development/AT01/AT01_ProductionDiary By Richard Pountney.docx
+++ b/Cluster 3D game development/AT01/AT01_ProductionDiary By Richard Pountney.docx
@@ -1481,7 +1481,7 @@
                 <wp:effectExtent l="38100" t="0" r="15240" b="64770"/>
                 <wp:wrapNone/>
                 <wp:docPr id="6" name="Straight Arrow Connector 26"/>
-                <wp:cNvGraphicFramePr xmlns:a="http://schemas.openxmlformats.org/drawingml/2006/main">
+                <wp:cNvGraphicFramePr>
                   <a:graphicFrameLocks xmlns:a="http://schemas.openxmlformats.org/drawingml/2006/main"/>
                 </wp:cNvGraphicFramePr>
                 <a:graphic xmlns:a="http://schemas.openxmlformats.org/drawingml/2006/main">
@@ -2087,6 +2087,18 @@
           <w:right w:val="single" w:sz="4" w:space="4" w:color="auto"/>
         </w:pBdr>
       </w:pPr>
+      <w:r>
+        <w:rPr>
+          <w:rStyle w:val="MyStyleChar"/>
+        </w:rPr>
+        <w:t>Keyboard, Mouse, Controller d-pad, &amp; Controller joystic</w:t>
+      </w:r>
+      <w:r>
+        <w:rPr>
+          <w:rStyle w:val="MyStyleChar"/>
+        </w:rPr>
+        <w:t>k.</w:t>
+      </w:r>
     </w:p>
     <w:p>
       <w:pPr>
@@ -2242,6 +2254,88 @@
         <w:rPr>
           <w:i/>
           <w:iCs/>
+          <w:noProof/>
+        </w:rPr>
+        <mc:AlternateContent>
+          <mc:Choice Requires="wps">
+            <w:drawing>
+              <wp:anchor distT="0" distB="0" distL="114300" distR="114300" simplePos="0" relativeHeight="251680768" behindDoc="0" locked="0" layoutInCell="1" allowOverlap="1" wp14:anchorId="6E44A2F0" wp14:editId="6A1445BA">
+                <wp:simplePos x="0" y="0"/>
+                <wp:positionH relativeFrom="page">
+                  <wp:posOffset>1980565</wp:posOffset>
+                </wp:positionH>
+                <wp:positionV relativeFrom="page">
+                  <wp:posOffset>4860925</wp:posOffset>
+                </wp:positionV>
+                <wp:extent cx="1080000" cy="1080000"/>
+                <wp:effectExtent l="0" t="0" r="6350" b="6350"/>
+                <wp:wrapNone/>
+                <wp:docPr id="7" name="Rectangle 7"/>
+                <wp:cNvGraphicFramePr/>
+                <a:graphic xmlns:a="http://schemas.openxmlformats.org/drawingml/2006/main">
+                  <a:graphicData uri="http://schemas.microsoft.com/office/word/2010/wordprocessingShape">
+                    <wps:wsp>
+                      <wps:cNvSpPr/>
+                      <wps:spPr>
+                        <a:xfrm>
+                          <a:off x="0" y="0"/>
+                          <a:ext cx="1080000" cy="1080000"/>
+                        </a:xfrm>
+                        <a:prstGeom prst="rect">
+                          <a:avLst/>
+                        </a:prstGeom>
+                        <a:solidFill>
+                          <a:schemeClr val="accent3"/>
+                        </a:solidFill>
+                        <a:ln>
+                          <a:noFill/>
+                        </a:ln>
+                      </wps:spPr>
+                      <wps:style>
+                        <a:lnRef idx="0">
+                          <a:scrgbClr r="0" g="0" b="0"/>
+                        </a:lnRef>
+                        <a:fillRef idx="0">
+                          <a:scrgbClr r="0" g="0" b="0"/>
+                        </a:fillRef>
+                        <a:effectRef idx="0">
+                          <a:scrgbClr r="0" g="0" b="0"/>
+                        </a:effectRef>
+                        <a:fontRef idx="minor">
+                          <a:schemeClr val="lt1"/>
+                        </a:fontRef>
+                      </wps:style>
+                      <wps:bodyPr rot="0" spcFirstLastPara="0" vertOverflow="overflow" horzOverflow="overflow" vert="horz" wrap="square" lIns="91440" tIns="45720" rIns="91440" bIns="45720" numCol="1" spcCol="0" rtlCol="0" fromWordArt="0" anchor="ctr" anchorCtr="0" forceAA="0" compatLnSpc="1">
+                        <a:prstTxWarp prst="textNoShape">
+                          <a:avLst/>
+                        </a:prstTxWarp>
+                        <a:noAutofit/>
+                      </wps:bodyPr>
+                    </wps:wsp>
+                  </a:graphicData>
+                </a:graphic>
+                <wp14:sizeRelH relativeFrom="margin">
+                  <wp14:pctWidth>0</wp14:pctWidth>
+                </wp14:sizeRelH>
+                <wp14:sizeRelV relativeFrom="margin">
+                  <wp14:pctHeight>0</wp14:pctHeight>
+                </wp14:sizeRelV>
+              </wp:anchor>
+            </w:drawing>
+          </mc:Choice>
+          <mc:Fallback>
+            <w:pict>
+              <v:rect w14:anchorId="1D612901" id="Rectangle 7" o:spid="_x0000_s1026" style="position:absolute;margin-left:155.95pt;margin-top:382.75pt;width:85.05pt;height:85.05pt;z-index:251680768;visibility:visible;mso-wrap-style:square;mso-width-percent:0;mso-height-percent:0;mso-wrap-distance-left:9pt;mso-wrap-distance-top:0;mso-wrap-distance-right:9pt;mso-wrap-distance-bottom:0;mso-position-horizontal:absolute;mso-position-horizontal-relative:page;mso-position-vertical:absolute;mso-position-vertical-relative:page;mso-width-percent:0;mso-height-percent:0;mso-width-relative:margin;mso-height-relative:margin;v-text-anchor:middle" o:gfxdata="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" fillcolor="#a5a5a5 [3206]" stroked="f">
+                <w10:wrap anchorx="page" anchory="page"/>
+              </v:rect>
+            </w:pict>
+          </mc:Fallback>
+        </mc:AlternateContent>
+      </w:r>
+      <w:r>
+        <w:rPr>
+          <w:i/>
+          <w:iCs/>
         </w:rPr>
         <w:t>Insert the paper prototypes for the required UI widget here.</w:t>
       </w:r>
@@ -2290,6 +2384,170 @@
           <w:iCs/>
         </w:rPr>
       </w:pPr>
+      <w:r>
+        <w:rPr>
+          <w:i/>
+          <w:iCs/>
+          <w:noProof/>
+        </w:rPr>
+        <mc:AlternateContent>
+          <mc:Choice Requires="wps">
+            <w:drawing>
+              <wp:anchor distT="0" distB="0" distL="114300" distR="114300" simplePos="0" relativeHeight="251684864" behindDoc="0" locked="0" layoutInCell="1" allowOverlap="1" wp14:anchorId="18E6D421" wp14:editId="2AA20E13">
+                <wp:simplePos x="0" y="0"/>
+                <wp:positionH relativeFrom="page">
+                  <wp:posOffset>3060700</wp:posOffset>
+                </wp:positionH>
+                <wp:positionV relativeFrom="page">
+                  <wp:posOffset>5941060</wp:posOffset>
+                </wp:positionV>
+                <wp:extent cx="1080000" cy="1080000"/>
+                <wp:effectExtent l="0" t="0" r="6350" b="6350"/>
+                <wp:wrapNone/>
+                <wp:docPr id="11" name="Rectangle 11"/>
+                <wp:cNvGraphicFramePr/>
+                <a:graphic xmlns:a="http://schemas.openxmlformats.org/drawingml/2006/main">
+                  <a:graphicData uri="http://schemas.microsoft.com/office/word/2010/wordprocessingShape">
+                    <wps:wsp>
+                      <wps:cNvSpPr/>
+                      <wps:spPr>
+                        <a:xfrm>
+                          <a:off x="0" y="0"/>
+                          <a:ext cx="1080000" cy="1080000"/>
+                        </a:xfrm>
+                        <a:prstGeom prst="rect">
+                          <a:avLst/>
+                        </a:prstGeom>
+                        <a:solidFill>
+                          <a:schemeClr val="accent3"/>
+                        </a:solidFill>
+                        <a:ln>
+                          <a:noFill/>
+                        </a:ln>
+                      </wps:spPr>
+                      <wps:style>
+                        <a:lnRef idx="0">
+                          <a:scrgbClr r="0" g="0" b="0"/>
+                        </a:lnRef>
+                        <a:fillRef idx="0">
+                          <a:scrgbClr r="0" g="0" b="0"/>
+                        </a:fillRef>
+                        <a:effectRef idx="0">
+                          <a:scrgbClr r="0" g="0" b="0"/>
+                        </a:effectRef>
+                        <a:fontRef idx="minor">
+                          <a:schemeClr val="lt1"/>
+                        </a:fontRef>
+                      </wps:style>
+                      <wps:bodyPr rot="0" spcFirstLastPara="0" vertOverflow="overflow" horzOverflow="overflow" vert="horz" wrap="square" lIns="91440" tIns="45720" rIns="91440" bIns="45720" numCol="1" spcCol="0" rtlCol="0" fromWordArt="0" anchor="ctr" anchorCtr="0" forceAA="0" compatLnSpc="1">
+                        <a:prstTxWarp prst="textNoShape">
+                          <a:avLst/>
+                        </a:prstTxWarp>
+                        <a:noAutofit/>
+                      </wps:bodyPr>
+                    </wps:wsp>
+                  </a:graphicData>
+                </a:graphic>
+                <wp14:sizeRelH relativeFrom="margin">
+                  <wp14:pctWidth>0</wp14:pctWidth>
+                </wp14:sizeRelH>
+                <wp14:sizeRelV relativeFrom="margin">
+                  <wp14:pctHeight>0</wp14:pctHeight>
+                </wp14:sizeRelV>
+              </wp:anchor>
+            </w:drawing>
+          </mc:Choice>
+          <mc:Fallback>
+            <w:pict>
+              <v:rect w14:anchorId="5A637CAA" id="Rectangle 11" o:spid="_x0000_s1026" style="position:absolute;margin-left:241pt;margin-top:467.8pt;width:85.05pt;height:85.05pt;z-index:251684864;visibility:visible;mso-wrap-style:square;mso-width-percent:0;mso-height-percent:0;mso-wrap-distance-left:9pt;mso-wrap-distance-top:0;mso-wrap-distance-right:9pt;mso-wrap-distance-bottom:0;mso-position-horizontal:absolute;mso-position-horizontal-relative:page;mso-position-vertical:absolute;mso-position-vertical-relative:page;mso-width-percent:0;mso-height-percent:0;mso-width-relative:margin;mso-height-relative:margin;v-text-anchor:middle" o:gfxdata="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" fillcolor="#a5a5a5 [3206]" stroked="f">
+                <w10:wrap anchorx="page" anchory="page"/>
+              </v:rect>
+            </w:pict>
+          </mc:Fallback>
+        </mc:AlternateContent>
+      </w:r>
+      <w:r>
+        <w:rPr>
+          <w:i/>
+          <w:iCs/>
+          <w:noProof/>
+        </w:rPr>
+        <mc:AlternateContent>
+          <mc:Choice Requires="wps">
+            <w:drawing>
+              <wp:anchor distT="0" distB="0" distL="114300" distR="114300" simplePos="0" relativeHeight="251682816" behindDoc="0" locked="0" layoutInCell="1" allowOverlap="1" wp14:anchorId="48AB28B3" wp14:editId="54AD269A">
+                <wp:simplePos x="0" y="0"/>
+                <wp:positionH relativeFrom="page">
+                  <wp:posOffset>900430</wp:posOffset>
+                </wp:positionH>
+                <wp:positionV relativeFrom="page">
+                  <wp:posOffset>5941060</wp:posOffset>
+                </wp:positionV>
+                <wp:extent cx="1080000" cy="1080000"/>
+                <wp:effectExtent l="0" t="0" r="6350" b="6350"/>
+                <wp:wrapNone/>
+                <wp:docPr id="8" name="Rectangle 8"/>
+                <wp:cNvGraphicFramePr/>
+                <a:graphic xmlns:a="http://schemas.openxmlformats.org/drawingml/2006/main">
+                  <a:graphicData uri="http://schemas.microsoft.com/office/word/2010/wordprocessingShape">
+                    <wps:wsp>
+                      <wps:cNvSpPr/>
+                      <wps:spPr>
+                        <a:xfrm>
+                          <a:off x="0" y="0"/>
+                          <a:ext cx="1080000" cy="1080000"/>
+                        </a:xfrm>
+                        <a:prstGeom prst="rect">
+                          <a:avLst/>
+                        </a:prstGeom>
+                        <a:solidFill>
+                          <a:schemeClr val="accent3"/>
+                        </a:solidFill>
+                        <a:ln>
+                          <a:noFill/>
+                        </a:ln>
+                      </wps:spPr>
+                      <wps:style>
+                        <a:lnRef idx="0">
+                          <a:scrgbClr r="0" g="0" b="0"/>
+                        </a:lnRef>
+                        <a:fillRef idx="0">
+                          <a:scrgbClr r="0" g="0" b="0"/>
+                        </a:fillRef>
+                        <a:effectRef idx="0">
+                          <a:scrgbClr r="0" g="0" b="0"/>
+                        </a:effectRef>
+                        <a:fontRef idx="minor">
+                          <a:schemeClr val="lt1"/>
+                        </a:fontRef>
+                      </wps:style>
+                      <wps:bodyPr rot="0" spcFirstLastPara="0" vertOverflow="overflow" horzOverflow="overflow" vert="horz" wrap="square" lIns="91440" tIns="45720" rIns="91440" bIns="45720" numCol="1" spcCol="0" rtlCol="0" fromWordArt="0" anchor="ctr" anchorCtr="0" forceAA="0" compatLnSpc="1">
+                        <a:prstTxWarp prst="textNoShape">
+                          <a:avLst/>
+                        </a:prstTxWarp>
+                        <a:noAutofit/>
+                      </wps:bodyPr>
+                    </wps:wsp>
+                  </a:graphicData>
+                </a:graphic>
+                <wp14:sizeRelH relativeFrom="margin">
+                  <wp14:pctWidth>0</wp14:pctWidth>
+                </wp14:sizeRelH>
+                <wp14:sizeRelV relativeFrom="margin">
+                  <wp14:pctHeight>0</wp14:pctHeight>
+                </wp14:sizeRelV>
+              </wp:anchor>
+            </w:drawing>
+          </mc:Choice>
+          <mc:Fallback>
+            <w:pict>
+              <v:rect w14:anchorId="55778B00" id="Rectangle 8" o:spid="_x0000_s1026" style="position:absolute;margin-left:70.9pt;margin-top:467.8pt;width:85.05pt;height:85.05pt;z-index:251682816;visibility:visible;mso-wrap-style:square;mso-width-percent:0;mso-height-percent:0;mso-wrap-distance-left:9pt;mso-wrap-distance-top:0;mso-wrap-distance-right:9pt;mso-wrap-distance-bottom:0;mso-position-horizontal:absolute;mso-position-horizontal-relative:page;mso-position-vertical:absolute;mso-position-vertical-relative:page;mso-width-percent:0;mso-height-percent:0;mso-width-relative:margin;mso-height-relative:margin;v-text-anchor:middle" o:gfxdata="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" fillcolor="#a5a5a5 [3206]" stroked="f">
+                <w10:wrap anchorx="page" anchory="page"/>
+              </v:rect>
+            </w:pict>
+          </mc:Fallback>
+        </mc:AlternateContent>
+      </w:r>
     </w:p>
     <w:p>
       <w:pPr>
@@ -2320,6 +2578,273 @@
           <w:iCs/>
         </w:rPr>
       </w:pPr>
+      <w:r>
+        <w:rPr>
+          <w:i/>
+          <w:iCs/>
+          <w:noProof/>
+        </w:rPr>
+        <mc:AlternateContent>
+          <mc:Choice Requires="wps">
+            <w:drawing>
+              <wp:anchor distT="0" distB="0" distL="114300" distR="114300" simplePos="0" relativeHeight="251693056" behindDoc="0" locked="0" layoutInCell="1" allowOverlap="1" wp14:anchorId="71CE7931" wp14:editId="002B5060">
+                <wp:simplePos x="0" y="0"/>
+                <wp:positionH relativeFrom="column">
+                  <wp:posOffset>1123950</wp:posOffset>
+                </wp:positionH>
+                <wp:positionV relativeFrom="paragraph">
+                  <wp:posOffset>95885</wp:posOffset>
+                </wp:positionV>
+                <wp:extent cx="952500" cy="647700"/>
+                <wp:effectExtent l="0" t="0" r="19050" b="19050"/>
+                <wp:wrapNone/>
+                <wp:docPr id="25" name="Text Box 25"/>
+                <wp:cNvGraphicFramePr/>
+                <a:graphic xmlns:a="http://schemas.openxmlformats.org/drawingml/2006/main">
+                  <a:graphicData uri="http://schemas.microsoft.com/office/word/2010/wordprocessingShape">
+                    <wps:wsp>
+                      <wps:cNvSpPr txBox="1"/>
+                      <wps:spPr>
+                        <a:xfrm>
+                          <a:off x="0" y="0"/>
+                          <a:ext cx="952500" cy="647700"/>
+                        </a:xfrm>
+                        <a:prstGeom prst="rect">
+                          <a:avLst/>
+                        </a:prstGeom>
+                        <a:solidFill>
+                          <a:schemeClr val="lt1"/>
+                        </a:solidFill>
+                        <a:ln w="6350">
+                          <a:solidFill>
+                            <a:prstClr val="black"/>
+                          </a:solidFill>
+                        </a:ln>
+                      </wps:spPr>
+                      <wps:txbx>
+                        <w:txbxContent>
+                          <w:p>
+                            <w:pPr>
+                              <w:rPr>
+                                <w:lang w:val="en-US"/>
+                              </w:rPr>
+                            </w:pPr>
+                            <w:r>
+                              <w:rPr>
+                                <w:lang w:val="en-US"/>
+                              </w:rPr>
+                              <w:t>This is the UI widget in its neutral state.</w:t>
+                            </w:r>
+                          </w:p>
+                        </w:txbxContent>
+                      </wps:txbx>
+                      <wps:bodyPr rot="0" spcFirstLastPara="0" vertOverflow="overflow" horzOverflow="overflow" vert="horz" wrap="square" lIns="91440" tIns="45720" rIns="91440" bIns="45720" numCol="1" spcCol="0" rtlCol="0" fromWordArt="0" anchor="t" anchorCtr="0" forceAA="0" compatLnSpc="1">
+                        <a:prstTxWarp prst="textNoShape">
+                          <a:avLst/>
+                        </a:prstTxWarp>
+                        <a:noAutofit/>
+                      </wps:bodyPr>
+                    </wps:wsp>
+                  </a:graphicData>
+                </a:graphic>
+                <wp14:sizeRelH relativeFrom="margin">
+                  <wp14:pctWidth>0</wp14:pctWidth>
+                </wp14:sizeRelH>
+                <wp14:sizeRelV relativeFrom="margin">
+                  <wp14:pctHeight>0</wp14:pctHeight>
+                </wp14:sizeRelV>
+              </wp:anchor>
+            </w:drawing>
+          </mc:Choice>
+          <mc:Fallback>
+            <w:pict>
+              <v:shape w14:anchorId="71CE7931" id="Text Box 25" o:spid="_x0000_s1035" type="#_x0000_t202" style="position:absolute;left:0;text-align:left;margin-left:88.5pt;margin-top:7.55pt;width:75pt;height:51pt;z-index:251693056;visibility:visible;mso-wrap-style:square;mso-width-percent:0;mso-height-percent:0;mso-wrap-distance-left:9pt;mso-wrap-distance-top:0;mso-wrap-distance-right:9pt;mso-wrap-distance-bottom:0;mso-position-horizontal:absolute;mso-position-horizontal-relative:text;mso-position-vertical:absolute;mso-position-vertical-relative:text;mso-width-percent:0;mso-height-percent:0;mso-width-relative:margin;mso-height-relative:margin;v-text-anchor:top" o:gfxdata="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" fillcolor="white [3201]" strokeweight=".5pt">
+                <v:textbox>
+                  <w:txbxContent>
+                    <w:p>
+                      <w:pPr>
+                        <w:rPr>
+                          <w:lang w:val="en-US"/>
+                        </w:rPr>
+                      </w:pPr>
+                      <w:r>
+                        <w:rPr>
+                          <w:lang w:val="en-US"/>
+                        </w:rPr>
+                        <w:t>This is the UI widget in its neutral state.</w:t>
+                      </w:r>
+                    </w:p>
+                  </w:txbxContent>
+                </v:textbox>
+              </v:shape>
+            </w:pict>
+          </mc:Fallback>
+        </mc:AlternateContent>
+      </w:r>
+      <w:r>
+        <w:rPr>
+          <w:i/>
+          <w:iCs/>
+          <w:noProof/>
+        </w:rPr>
+        <mc:AlternateContent>
+          <mc:Choice Requires="wps">
+            <w:drawing>
+              <wp:anchor distT="0" distB="0" distL="114300" distR="114300" simplePos="0" relativeHeight="251695104" behindDoc="0" locked="0" layoutInCell="1" allowOverlap="1" wp14:anchorId="1781F2DC" wp14:editId="5A37BF3F">
+                <wp:simplePos x="0" y="0"/>
+                <wp:positionH relativeFrom="page">
+                  <wp:posOffset>4328160</wp:posOffset>
+                </wp:positionH>
+                <wp:positionV relativeFrom="page">
+                  <wp:posOffset>6152515</wp:posOffset>
+                </wp:positionV>
+                <wp:extent cx="1080000" cy="1080000"/>
+                <wp:effectExtent l="0" t="0" r="6350" b="6350"/>
+                <wp:wrapNone/>
+                <wp:docPr id="26" name="Rectangle 26"/>
+                <wp:cNvGraphicFramePr/>
+                <a:graphic xmlns:a="http://schemas.openxmlformats.org/drawingml/2006/main">
+                  <a:graphicData uri="http://schemas.microsoft.com/office/word/2010/wordprocessingShape">
+                    <wps:wsp>
+                      <wps:cNvSpPr/>
+                      <wps:spPr>
+                        <a:xfrm>
+                          <a:off x="0" y="0"/>
+                          <a:ext cx="1080000" cy="1080000"/>
+                        </a:xfrm>
+                        <a:prstGeom prst="rect">
+                          <a:avLst/>
+                        </a:prstGeom>
+                        <a:solidFill>
+                          <a:schemeClr val="accent3"/>
+                        </a:solidFill>
+                        <a:ln>
+                          <a:noFill/>
+                        </a:ln>
+                      </wps:spPr>
+                      <wps:style>
+                        <a:lnRef idx="0">
+                          <a:scrgbClr r="0" g="0" b="0"/>
+                        </a:lnRef>
+                        <a:fillRef idx="0">
+                          <a:scrgbClr r="0" g="0" b="0"/>
+                        </a:fillRef>
+                        <a:effectRef idx="0">
+                          <a:scrgbClr r="0" g="0" b="0"/>
+                        </a:effectRef>
+                        <a:fontRef idx="minor">
+                          <a:schemeClr val="lt1"/>
+                        </a:fontRef>
+                      </wps:style>
+                      <wps:bodyPr rot="0" spcFirstLastPara="0" vertOverflow="overflow" horzOverflow="overflow" vert="horz" wrap="square" lIns="91440" tIns="45720" rIns="91440" bIns="45720" numCol="1" spcCol="0" rtlCol="0" fromWordArt="0" anchor="ctr" anchorCtr="0" forceAA="0" compatLnSpc="1">
+                        <a:prstTxWarp prst="textNoShape">
+                          <a:avLst/>
+                        </a:prstTxWarp>
+                        <a:noAutofit/>
+                      </wps:bodyPr>
+                    </wps:wsp>
+                  </a:graphicData>
+                </a:graphic>
+                <wp14:sizeRelH relativeFrom="margin">
+                  <wp14:pctWidth>0</wp14:pctWidth>
+                </wp14:sizeRelH>
+                <wp14:sizeRelV relativeFrom="margin">
+                  <wp14:pctHeight>0</wp14:pctHeight>
+                </wp14:sizeRelV>
+              </wp:anchor>
+            </w:drawing>
+          </mc:Choice>
+          <mc:Fallback>
+            <w:pict>
+              <v:rect w14:anchorId="747003D9" id="Rectangle 26" o:spid="_x0000_s1026" style="position:absolute;margin-left:340.8pt;margin-top:484.45pt;width:85.05pt;height:85.05pt;z-index:251695104;visibility:visible;mso-wrap-style:square;mso-width-percent:0;mso-height-percent:0;mso-wrap-distance-left:9pt;mso-wrap-distance-top:0;mso-wrap-distance-right:9pt;mso-wrap-distance-bottom:0;mso-position-horizontal:absolute;mso-position-horizontal-relative:page;mso-position-vertical:absolute;mso-position-vertical-relative:page;mso-width-percent:0;mso-height-percent:0;mso-width-relative:margin;mso-height-relative:margin;v-text-anchor:middle" o:gfxdata="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" fillcolor="#a5a5a5 [3206]" stroked="f">
+                <w10:wrap anchorx="page" anchory="page"/>
+              </v:rect>
+            </w:pict>
+          </mc:Fallback>
+        </mc:AlternateContent>
+      </w:r>
+      <w:r>
+        <w:rPr>
+          <w:i/>
+          <w:iCs/>
+          <w:noProof/>
+        </w:rPr>
+        <mc:AlternateContent>
+          <mc:Choice Requires="wps">
+            <w:drawing>
+              <wp:anchor distT="0" distB="0" distL="114300" distR="114300" simplePos="0" relativeHeight="251686912" behindDoc="0" locked="0" layoutInCell="1" allowOverlap="1" wp14:anchorId="1F7A79FF" wp14:editId="2BDC6CED">
+                <wp:simplePos x="0" y="0"/>
+                <wp:positionH relativeFrom="page">
+                  <wp:posOffset>1980565</wp:posOffset>
+                </wp:positionH>
+                <wp:positionV relativeFrom="page">
+                  <wp:posOffset>7021195</wp:posOffset>
+                </wp:positionV>
+                <wp:extent cx="1080000" cy="1080000"/>
+                <wp:effectExtent l="0" t="0" r="6350" b="6350"/>
+                <wp:wrapNone/>
+                <wp:docPr id="12" name="Rectangle 12"/>
+                <wp:cNvGraphicFramePr/>
+                <a:graphic xmlns:a="http://schemas.openxmlformats.org/drawingml/2006/main">
+                  <a:graphicData uri="http://schemas.microsoft.com/office/word/2010/wordprocessingShape">
+                    <wps:wsp>
+                      <wps:cNvSpPr/>
+                      <wps:spPr>
+                        <a:xfrm>
+                          <a:off x="0" y="0"/>
+                          <a:ext cx="1080000" cy="1080000"/>
+                        </a:xfrm>
+                        <a:prstGeom prst="rect">
+                          <a:avLst/>
+                        </a:prstGeom>
+                        <a:solidFill>
+                          <a:schemeClr val="accent3"/>
+                        </a:solidFill>
+                        <a:ln>
+                          <a:noFill/>
+                        </a:ln>
+                      </wps:spPr>
+                      <wps:style>
+                        <a:lnRef idx="0">
+                          <a:scrgbClr r="0" g="0" b="0"/>
+                        </a:lnRef>
+                        <a:fillRef idx="0">
+                          <a:scrgbClr r="0" g="0" b="0"/>
+                        </a:fillRef>
+                        <a:effectRef idx="0">
+                          <a:scrgbClr r="0" g="0" b="0"/>
+                        </a:effectRef>
+                        <a:fontRef idx="minor">
+                          <a:schemeClr val="lt1"/>
+                        </a:fontRef>
+                      </wps:style>
+                      <wps:bodyPr rot="0" spcFirstLastPara="0" vertOverflow="overflow" horzOverflow="overflow" vert="horz" wrap="square" lIns="91440" tIns="45720" rIns="91440" bIns="45720" numCol="1" spcCol="0" rtlCol="0" fromWordArt="0" anchor="ctr" anchorCtr="0" forceAA="0" compatLnSpc="1">
+                        <a:prstTxWarp prst="textNoShape">
+                          <a:avLst/>
+                        </a:prstTxWarp>
+                        <a:noAutofit/>
+                      </wps:bodyPr>
+                    </wps:wsp>
+                  </a:graphicData>
+                </a:graphic>
+                <wp14:sizeRelH relativeFrom="margin">
+                  <wp14:pctWidth>0</wp14:pctWidth>
+                </wp14:sizeRelH>
+                <wp14:sizeRelV relativeFrom="margin">
+                  <wp14:pctHeight>0</wp14:pctHeight>
+                </wp14:sizeRelV>
+              </wp:anchor>
+            </w:drawing>
+          </mc:Choice>
+          <mc:Fallback>
+            <w:pict>
+              <v:rect w14:anchorId="2E397B42" id="Rectangle 12" o:spid="_x0000_s1026" style="position:absolute;margin-left:155.95pt;margin-top:552.85pt;width:85.05pt;height:85.05pt;z-index:251686912;visibility:visible;mso-wrap-style:square;mso-width-percent:0;mso-height-percent:0;mso-wrap-distance-left:9pt;mso-wrap-distance-top:0;mso-wrap-distance-right:9pt;mso-wrap-distance-bottom:0;mso-position-horizontal:absolute;mso-position-horizontal-relative:page;mso-position-vertical:absolute;mso-position-vertical-relative:page;mso-width-percent:0;mso-height-percent:0;mso-width-relative:margin;mso-height-relative:margin;v-text-anchor:middle" o:gfxdata="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" fillcolor="#a5a5a5 [3206]" stroked="f">
+                <w10:wrap anchorx="page" anchory="page"/>
+              </v:rect>
+            </w:pict>
+          </mc:Fallback>
+        </mc:AlternateContent>
+      </w:r>
     </w:p>
     <w:p>
       <w:pPr>
@@ -2374,12 +2899,351 @@
           <w:bottom w:val="single" w:sz="4" w:space="1" w:color="auto"/>
           <w:right w:val="single" w:sz="4" w:space="4" w:color="auto"/>
         </w:pBdr>
-        <w:jc w:val="center"/>
         <w:rPr>
           <w:i/>
           <w:iCs/>
         </w:rPr>
       </w:pPr>
+      <w:r>
+        <w:rPr>
+          <w:i/>
+          <w:iCs/>
+          <w:noProof/>
+        </w:rPr>
+        <mc:AlternateContent>
+          <mc:Choice Requires="wps">
+            <w:drawing>
+              <wp:anchor distT="0" distB="0" distL="114300" distR="114300" simplePos="0" relativeHeight="251698176" behindDoc="0" locked="0" layoutInCell="1" allowOverlap="1" wp14:anchorId="403A8BE2" wp14:editId="62961C8D">
+                <wp:simplePos x="0" y="0"/>
+                <wp:positionH relativeFrom="page">
+                  <wp:posOffset>4328160</wp:posOffset>
+                </wp:positionH>
+                <wp:positionV relativeFrom="page">
+                  <wp:posOffset>8312785</wp:posOffset>
+                </wp:positionV>
+                <wp:extent cx="1079500" cy="1079500"/>
+                <wp:effectExtent l="0" t="0" r="6350" b="6350"/>
+                <wp:wrapNone/>
+                <wp:docPr id="30" name="Rectangle 30"/>
+                <wp:cNvGraphicFramePr/>
+                <a:graphic xmlns:a="http://schemas.openxmlformats.org/drawingml/2006/main">
+                  <a:graphicData uri="http://schemas.microsoft.com/office/word/2010/wordprocessingShape">
+                    <wps:wsp>
+                      <wps:cNvSpPr/>
+                      <wps:spPr>
+                        <a:xfrm>
+                          <a:off x="0" y="0"/>
+                          <a:ext cx="1079500" cy="1079500"/>
+                        </a:xfrm>
+                        <a:prstGeom prst="rect">
+                          <a:avLst/>
+                        </a:prstGeom>
+                        <a:solidFill>
+                          <a:srgbClr val="FF0000"/>
+                        </a:solidFill>
+                        <a:ln>
+                          <a:noFill/>
+                        </a:ln>
+                      </wps:spPr>
+                      <wps:style>
+                        <a:lnRef idx="0">
+                          <a:scrgbClr r="0" g="0" b="0"/>
+                        </a:lnRef>
+                        <a:fillRef idx="0">
+                          <a:scrgbClr r="0" g="0" b="0"/>
+                        </a:fillRef>
+                        <a:effectRef idx="0">
+                          <a:scrgbClr r="0" g="0" b="0"/>
+                        </a:effectRef>
+                        <a:fontRef idx="minor">
+                          <a:schemeClr val="lt1"/>
+                        </a:fontRef>
+                      </wps:style>
+                      <wps:txbx>
+                        <w:txbxContent>
+                          <w:p>
+                            <w:pPr>
+                              <w:jc w:val="center"/>
+                              <w:rPr>
+                                <w:lang w:val="en-US"/>
+                              </w:rPr>
+                            </w:pPr>
+                            <w:r>
+                              <w:rPr>
+                                <w:lang w:val="en-US"/>
+                              </w:rPr>
+                              <w:t>This is the widget if it gets an input &amp; can’t move in that direction</w:t>
+                            </w:r>
+                          </w:p>
+                        </w:txbxContent>
+                      </wps:txbx>
+                      <wps:bodyPr rot="0" spcFirstLastPara="0" vertOverflow="overflow" horzOverflow="overflow" vert="horz" wrap="square" lIns="91440" tIns="45720" rIns="91440" bIns="45720" numCol="1" spcCol="0" rtlCol="0" fromWordArt="0" anchor="ctr" anchorCtr="0" forceAA="0" compatLnSpc="1">
+                        <a:prstTxWarp prst="textNoShape">
+                          <a:avLst/>
+                        </a:prstTxWarp>
+                        <a:noAutofit/>
+                      </wps:bodyPr>
+                    </wps:wsp>
+                  </a:graphicData>
+                </a:graphic>
+                <wp14:sizeRelH relativeFrom="margin">
+                  <wp14:pctWidth>0</wp14:pctWidth>
+                </wp14:sizeRelH>
+                <wp14:sizeRelV relativeFrom="margin">
+                  <wp14:pctHeight>0</wp14:pctHeight>
+                </wp14:sizeRelV>
+              </wp:anchor>
+            </w:drawing>
+          </mc:Choice>
+          <mc:Fallback>
+            <w:pict>
+              <v:rect w14:anchorId="403A8BE2" id="Rectangle 30" o:spid="_x0000_s1036" style="position:absolute;margin-left:340.8pt;margin-top:654.55pt;width:85pt;height:85pt;z-index:251698176;visibility:visible;mso-wrap-style:square;mso-width-percent:0;mso-height-percent:0;mso-wrap-distance-left:9pt;mso-wrap-distance-top:0;mso-wrap-distance-right:9pt;mso-wrap-distance-bottom:0;mso-position-horizontal:absolute;mso-position-horizontal-relative:page;mso-position-vertical:absolute;mso-position-vertical-relative:page;mso-width-percent:0;mso-height-percent:0;mso-width-relative:margin;mso-height-relative:margin;v-text-anchor:middle" o:gfxdata="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" fillcolor="red" stroked="f">
+                <v:textbox>
+                  <w:txbxContent>
+                    <w:p>
+                      <w:pPr>
+                        <w:jc w:val="center"/>
+                        <w:rPr>
+                          <w:lang w:val="en-US"/>
+                        </w:rPr>
+                      </w:pPr>
+                      <w:r>
+                        <w:rPr>
+                          <w:lang w:val="en-US"/>
+                        </w:rPr>
+                        <w:t>This is the widget if it gets an input &amp; can’t move in that direction</w:t>
+                      </w:r>
+                    </w:p>
+                  </w:txbxContent>
+                </v:textbox>
+                <w10:wrap anchorx="page" anchory="page"/>
+              </v:rect>
+            </w:pict>
+          </mc:Fallback>
+        </mc:AlternateContent>
+      </w:r>
+      <w:r>
+        <w:rPr>
+          <w:i/>
+          <w:iCs/>
+          <w:noProof/>
+        </w:rPr>
+        <mc:AlternateContent>
+          <mc:Choice Requires="wps">
+            <w:drawing>
+              <wp:anchor distT="0" distB="0" distL="114300" distR="114300" simplePos="0" relativeHeight="251697152" behindDoc="0" locked="0" layoutInCell="1" allowOverlap="1" wp14:anchorId="39384BDD" wp14:editId="308F8D65">
+                <wp:simplePos x="0" y="0"/>
+                <wp:positionH relativeFrom="page">
+                  <wp:posOffset>5408295</wp:posOffset>
+                </wp:positionH>
+                <wp:positionV relativeFrom="page">
+                  <wp:posOffset>7232650</wp:posOffset>
+                </wp:positionV>
+                <wp:extent cx="1079500" cy="1079500"/>
+                <wp:effectExtent l="0" t="0" r="6350" b="6350"/>
+                <wp:wrapNone/>
+                <wp:docPr id="29" name="Rectangle 29"/>
+                <wp:cNvGraphicFramePr/>
+                <a:graphic xmlns:a="http://schemas.openxmlformats.org/drawingml/2006/main">
+                  <a:graphicData uri="http://schemas.microsoft.com/office/word/2010/wordprocessingShape">
+                    <wps:wsp>
+                      <wps:cNvSpPr/>
+                      <wps:spPr>
+                        <a:xfrm>
+                          <a:off x="0" y="0"/>
+                          <a:ext cx="1079500" cy="1079500"/>
+                        </a:xfrm>
+                        <a:prstGeom prst="rect">
+                          <a:avLst/>
+                        </a:prstGeom>
+                        <a:solidFill>
+                          <a:schemeClr val="accent6"/>
+                        </a:solidFill>
+                        <a:ln>
+                          <a:noFill/>
+                        </a:ln>
+                      </wps:spPr>
+                      <wps:style>
+                        <a:lnRef idx="0">
+                          <a:scrgbClr r="0" g="0" b="0"/>
+                        </a:lnRef>
+                        <a:fillRef idx="0">
+                          <a:scrgbClr r="0" g="0" b="0"/>
+                        </a:fillRef>
+                        <a:effectRef idx="0">
+                          <a:scrgbClr r="0" g="0" b="0"/>
+                        </a:effectRef>
+                        <a:fontRef idx="minor">
+                          <a:schemeClr val="lt1"/>
+                        </a:fontRef>
+                      </wps:style>
+                      <wps:txbx>
+                        <w:txbxContent>
+                          <w:p>
+                            <w:pPr>
+                              <w:jc w:val="center"/>
+                              <w:rPr>
+                                <w:lang w:val="en-US"/>
+                              </w:rPr>
+                            </w:pPr>
+                            <w:r>
+                              <w:rPr>
+                                <w:lang w:val="en-US"/>
+                              </w:rPr>
+                              <w:t>This is the widget if it gets an input &amp; can move</w:t>
+                            </w:r>
+                            <w:r>
+                              <w:rPr>
+                                <w:lang w:val="en-US"/>
+                              </w:rPr>
+                              <w:t xml:space="preserve"> in that direction.</w:t>
+                            </w:r>
+                          </w:p>
+                          <w:p>
+                            <w:pPr>
+                              <w:jc w:val="center"/>
+                            </w:pPr>
+                          </w:p>
+                        </w:txbxContent>
+                      </wps:txbx>
+                      <wps:bodyPr rot="0" spcFirstLastPara="0" vertOverflow="overflow" horzOverflow="overflow" vert="horz" wrap="square" lIns="91440" tIns="45720" rIns="91440" bIns="45720" numCol="1" spcCol="0" rtlCol="0" fromWordArt="0" anchor="ctr" anchorCtr="0" forceAA="0" compatLnSpc="1">
+                        <a:prstTxWarp prst="textNoShape">
+                          <a:avLst/>
+                        </a:prstTxWarp>
+                        <a:noAutofit/>
+                      </wps:bodyPr>
+                    </wps:wsp>
+                  </a:graphicData>
+                </a:graphic>
+                <wp14:sizeRelH relativeFrom="margin">
+                  <wp14:pctWidth>0</wp14:pctWidth>
+                </wp14:sizeRelH>
+                <wp14:sizeRelV relativeFrom="margin">
+                  <wp14:pctHeight>0</wp14:pctHeight>
+                </wp14:sizeRelV>
+              </wp:anchor>
+            </w:drawing>
+          </mc:Choice>
+          <mc:Fallback>
+            <w:pict>
+              <v:rect w14:anchorId="39384BDD" id="Rectangle 29" o:spid="_x0000_s1037" style="position:absolute;margin-left:425.85pt;margin-top:569.5pt;width:85pt;height:85pt;z-index:251697152;visibility:visible;mso-wrap-style:square;mso-width-percent:0;mso-height-percent:0;mso-wrap-distance-left:9pt;mso-wrap-distance-top:0;mso-wrap-distance-right:9pt;mso-wrap-distance-bottom:0;mso-position-horizontal:absolute;mso-position-horizontal-relative:page;mso-position-vertical:absolute;mso-position-vertical-relative:page;mso-width-percent:0;mso-height-percent:0;mso-width-relative:margin;mso-height-relative:margin;v-text-anchor:middle" o:gfxdata="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" fillcolor="#70ad47 [3209]" stroked="f">
+                <v:textbox>
+                  <w:txbxContent>
+                    <w:p>
+                      <w:pPr>
+                        <w:jc w:val="center"/>
+                        <w:rPr>
+                          <w:lang w:val="en-US"/>
+                        </w:rPr>
+                      </w:pPr>
+                      <w:r>
+                        <w:rPr>
+                          <w:lang w:val="en-US"/>
+                        </w:rPr>
+                        <w:t>This is the widget if it gets an input &amp; can move</w:t>
+                      </w:r>
+                      <w:r>
+                        <w:rPr>
+                          <w:lang w:val="en-US"/>
+                        </w:rPr>
+                        <w:t xml:space="preserve"> in that direction.</w:t>
+                      </w:r>
+                    </w:p>
+                    <w:p>
+                      <w:pPr>
+                        <w:jc w:val="center"/>
+                      </w:pPr>
+                    </w:p>
+                  </w:txbxContent>
+                </v:textbox>
+                <w10:wrap anchorx="page" anchory="page"/>
+              </v:rect>
+            </w:pict>
+          </mc:Fallback>
+        </mc:AlternateContent>
+      </w:r>
+      <w:r>
+        <w:rPr>
+          <w:i/>
+          <w:iCs/>
+          <w:noProof/>
+        </w:rPr>
+        <mc:AlternateContent>
+          <mc:Choice Requires="wps">
+            <w:drawing>
+              <wp:anchor distT="0" distB="0" distL="114300" distR="114300" simplePos="0" relativeHeight="251696128" behindDoc="0" locked="0" layoutInCell="1" allowOverlap="1" wp14:anchorId="37BD1996" wp14:editId="40D760CD">
+                <wp:simplePos x="0" y="0"/>
+                <wp:positionH relativeFrom="page">
+                  <wp:posOffset>3248025</wp:posOffset>
+                </wp:positionH>
+                <wp:positionV relativeFrom="page">
+                  <wp:posOffset>7232650</wp:posOffset>
+                </wp:positionV>
+                <wp:extent cx="1080000" cy="1080000"/>
+                <wp:effectExtent l="0" t="0" r="6350" b="6350"/>
+                <wp:wrapNone/>
+                <wp:docPr id="28" name="Rectangle 28"/>
+                <wp:cNvGraphicFramePr/>
+                <a:graphic xmlns:a="http://schemas.openxmlformats.org/drawingml/2006/main">
+                  <a:graphicData uri="http://schemas.microsoft.com/office/word/2010/wordprocessingShape">
+                    <wps:wsp>
+                      <wps:cNvSpPr/>
+                      <wps:spPr>
+                        <a:xfrm>
+                          <a:off x="0" y="0"/>
+                          <a:ext cx="1080000" cy="1080000"/>
+                        </a:xfrm>
+                        <a:prstGeom prst="rect">
+                          <a:avLst/>
+                        </a:prstGeom>
+                        <a:solidFill>
+                          <a:schemeClr val="accent3"/>
+                        </a:solidFill>
+                        <a:ln>
+                          <a:noFill/>
+                        </a:ln>
+                      </wps:spPr>
+                      <wps:style>
+                        <a:lnRef idx="0">
+                          <a:scrgbClr r="0" g="0" b="0"/>
+                        </a:lnRef>
+                        <a:fillRef idx="0">
+                          <a:scrgbClr r="0" g="0" b="0"/>
+                        </a:fillRef>
+                        <a:effectRef idx="0">
+                          <a:scrgbClr r="0" g="0" b="0"/>
+                        </a:effectRef>
+                        <a:fontRef idx="minor">
+                          <a:schemeClr val="lt1"/>
+                        </a:fontRef>
+                      </wps:style>
+                      <wps:bodyPr rot="0" spcFirstLastPara="0" vertOverflow="overflow" horzOverflow="overflow" vert="horz" wrap="square" lIns="91440" tIns="45720" rIns="91440" bIns="45720" numCol="1" spcCol="0" rtlCol="0" fromWordArt="0" anchor="ctr" anchorCtr="0" forceAA="0" compatLnSpc="1">
+                        <a:prstTxWarp prst="textNoShape">
+                          <a:avLst/>
+                        </a:prstTxWarp>
+                        <a:noAutofit/>
+                      </wps:bodyPr>
+                    </wps:wsp>
+                  </a:graphicData>
+                </a:graphic>
+                <wp14:sizeRelH relativeFrom="margin">
+                  <wp14:pctWidth>0</wp14:pctWidth>
+                </wp14:sizeRelH>
+                <wp14:sizeRelV relativeFrom="margin">
+                  <wp14:pctHeight>0</wp14:pctHeight>
+                </wp14:sizeRelV>
+              </wp:anchor>
+            </w:drawing>
+          </mc:Choice>
+          <mc:Fallback>
+            <w:pict>
+              <v:rect w14:anchorId="7664C70E" id="Rectangle 28" o:spid="_x0000_s1026" style="position:absolute;margin-left:255.75pt;margin-top:569.5pt;width:85.05pt;height:85.05pt;z-index:251696128;visibility:visible;mso-wrap-style:square;mso-width-percent:0;mso-height-percent:0;mso-wrap-distance-left:9pt;mso-wrap-distance-top:0;mso-wrap-distance-right:9pt;mso-wrap-distance-bottom:0;mso-position-horizontal:absolute;mso-position-horizontal-relative:page;mso-position-vertical:absolute;mso-position-vertical-relative:page;mso-width-percent:0;mso-height-percent:0;mso-width-relative:margin;mso-height-relative:margin;v-text-anchor:middle" o:gfxdata="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" fillcolor="#a5a5a5 [3206]" stroked="f">
+                <w10:wrap anchorx="page" anchory="page"/>
+              </v:rect>
+            </w:pict>
+          </mc:Fallback>
+        </mc:AlternateContent>
+      </w:r>
     </w:p>
     <w:p>
       <w:pPr>
@@ -2503,21 +3367,6 @@
     </w:p>
     <w:p>
       <w:pPr>
-        <w:pBdr>
-          <w:top w:val="single" w:sz="4" w:space="1" w:color="auto"/>
-          <w:left w:val="single" w:sz="4" w:space="4" w:color="auto"/>
-          <w:bottom w:val="single" w:sz="4" w:space="1" w:color="auto"/>
-          <w:right w:val="single" w:sz="4" w:space="4" w:color="auto"/>
-        </w:pBdr>
-        <w:jc w:val="center"/>
-        <w:rPr>
-          <w:i/>
-          <w:iCs/>
-        </w:rPr>
-      </w:pPr>
-    </w:p>
-    <w:p>
-      <w:pPr>
         <w:rPr>
           <w:b/>
           <w:bCs/>
@@ -2532,6 +3381,7 @@
           <w:sz w:val="24"/>
           <w:szCs w:val="24"/>
         </w:rPr>
+        <w:lastRenderedPageBreak/>
         <w:t>2.1.1</w:t>
       </w:r>
       <w:r>

</xml_diff>

<commit_message>
Fixed AT1 Critical Thinking Need to Fix AT2 Submitted AT1 Game Dev Working on AT3 Done some work on Narrative
</commit_message>
<xml_diff>
--- a/Cluster 3D game development/AT01/AT01_ProductionDiary By Richard Pountney.docx
+++ b/Cluster 3D game development/AT01/AT01_ProductionDiary By Richard Pountney.docx
@@ -3897,77 +3897,7 @@
                 <w:sz w:val="22"/>
                 <w:szCs w:val="20"/>
               </w:rPr>
-              <w:t xml:space="preserve">Pressing </w:t>
-            </w:r>
-            <w:r>
-              <w:rPr>
-                <w:sz w:val="22"/>
-                <w:szCs w:val="20"/>
-              </w:rPr>
-              <w:t>S</w:t>
-            </w:r>
-            <w:r>
-              <w:rPr>
-                <w:sz w:val="22"/>
-                <w:szCs w:val="20"/>
-              </w:rPr>
-              <w:t xml:space="preserve"> or </w:t>
-            </w:r>
-            <w:r>
-              <w:rPr>
-                <w:sz w:val="22"/>
-                <w:szCs w:val="20"/>
-              </w:rPr>
-              <w:t>down</w:t>
-            </w:r>
-            <w:r>
-              <w:rPr>
-                <w:sz w:val="22"/>
-                <w:szCs w:val="20"/>
-              </w:rPr>
-              <w:t xml:space="preserve"> arrow makes the player move </w:t>
-            </w:r>
-            <w:r>
-              <w:rPr>
-                <w:sz w:val="22"/>
-                <w:szCs w:val="20"/>
-              </w:rPr>
-              <w:t>down if a node is down</w:t>
-            </w:r>
-            <w:r>
-              <w:rPr>
-                <w:sz w:val="22"/>
-                <w:szCs w:val="20"/>
-              </w:rPr>
-              <w:t xml:space="preserve"> &amp; makes the </w:t>
-            </w:r>
-            <w:r>
-              <w:rPr>
-                <w:sz w:val="22"/>
-                <w:szCs w:val="20"/>
-              </w:rPr>
-              <w:t>down</w:t>
-            </w:r>
-            <w:r>
-              <w:rPr>
-                <w:sz w:val="22"/>
-                <w:szCs w:val="20"/>
-              </w:rPr>
-              <w:t xml:space="preserve"> widget change colour</w:t>
-            </w:r>
-            <w:r>
-              <w:rPr>
-                <w:sz w:val="22"/>
-                <w:szCs w:val="20"/>
-              </w:rPr>
-              <w:t xml:space="preserve"> to represent if it can or not</w:t>
-            </w:r>
-            <w:r>
-              <w:rPr>
-                <w:sz w:val="22"/>
-                <w:szCs w:val="20"/>
-              </w:rPr>
-              <w:t>.</w:t>
+              <w:t>Pressing S or down arrow makes the player move down if a node is down &amp; makes the down widget change colour to represent if it can or not.</w:t>
             </w:r>
           </w:p>
         </w:tc>
@@ -3989,28 +3919,7 @@
                 <w:sz w:val="22"/>
                 <w:szCs w:val="20"/>
               </w:rPr>
-              <w:t>The down-</w:t>
-            </w:r>
-            <w:r>
-              <w:rPr>
-                <w:sz w:val="22"/>
-                <w:szCs w:val="20"/>
-              </w:rPr>
-              <w:t xml:space="preserve">widget changes colour &amp; player moves if a node is </w:t>
-            </w:r>
-            <w:r>
-              <w:rPr>
-                <w:sz w:val="22"/>
-                <w:szCs w:val="20"/>
-              </w:rPr>
-              <w:t>below</w:t>
-            </w:r>
-            <w:r>
-              <w:rPr>
-                <w:sz w:val="22"/>
-                <w:szCs w:val="20"/>
-              </w:rPr>
-              <w:t>.</w:t>
+              <w:t>The down-widget changes colour &amp; player moves if a node is below.</w:t>
             </w:r>
           </w:p>
         </w:tc>
@@ -4081,77 +3990,7 @@
                 <w:sz w:val="22"/>
                 <w:szCs w:val="20"/>
               </w:rPr>
-              <w:t xml:space="preserve">Pressing </w:t>
-            </w:r>
-            <w:r>
-              <w:rPr>
-                <w:sz w:val="22"/>
-                <w:szCs w:val="20"/>
-              </w:rPr>
-              <w:t>D</w:t>
-            </w:r>
-            <w:r>
-              <w:rPr>
-                <w:sz w:val="22"/>
-                <w:szCs w:val="20"/>
-              </w:rPr>
-              <w:t xml:space="preserve"> or </w:t>
-            </w:r>
-            <w:r>
-              <w:rPr>
-                <w:sz w:val="22"/>
-                <w:szCs w:val="20"/>
-              </w:rPr>
-              <w:t>right</w:t>
-            </w:r>
-            <w:r>
-              <w:rPr>
-                <w:sz w:val="22"/>
-                <w:szCs w:val="20"/>
-              </w:rPr>
-              <w:t xml:space="preserve"> arrow makes the player move </w:t>
-            </w:r>
-            <w:r>
-              <w:rPr>
-                <w:sz w:val="22"/>
-                <w:szCs w:val="20"/>
-              </w:rPr>
-              <w:t>right</w:t>
-            </w:r>
-            <w:r>
-              <w:rPr>
-                <w:sz w:val="22"/>
-                <w:szCs w:val="20"/>
-              </w:rPr>
-              <w:t xml:space="preserve"> if a node is </w:t>
-            </w:r>
-            <w:r>
-              <w:rPr>
-                <w:sz w:val="22"/>
-                <w:szCs w:val="20"/>
-              </w:rPr>
-              <w:t>right</w:t>
-            </w:r>
-            <w:r>
-              <w:rPr>
-                <w:sz w:val="22"/>
-                <w:szCs w:val="20"/>
-              </w:rPr>
-              <w:t xml:space="preserve"> &amp; makes the </w:t>
-            </w:r>
-            <w:r>
-              <w:rPr>
-                <w:sz w:val="22"/>
-                <w:szCs w:val="20"/>
-              </w:rPr>
-              <w:t>right</w:t>
-            </w:r>
-            <w:r>
-              <w:rPr>
-                <w:sz w:val="22"/>
-                <w:szCs w:val="20"/>
-              </w:rPr>
-              <w:t xml:space="preserve"> widget change colour to represent if it can or not.</w:t>
+              <w:t>Pressing D or right arrow makes the player move right if a node is right &amp; makes the right widget change colour to represent if it can or not.</w:t>
             </w:r>
           </w:p>
         </w:tc>
@@ -4173,28 +4012,7 @@
                 <w:sz w:val="22"/>
                 <w:szCs w:val="20"/>
               </w:rPr>
-              <w:t>The right-</w:t>
-            </w:r>
-            <w:r>
-              <w:rPr>
-                <w:sz w:val="22"/>
-                <w:szCs w:val="20"/>
-              </w:rPr>
-              <w:t xml:space="preserve">widget changes colour &amp; player moves if a node is </w:t>
-            </w:r>
-            <w:r>
-              <w:rPr>
-                <w:sz w:val="22"/>
-                <w:szCs w:val="20"/>
-              </w:rPr>
-              <w:t>to the right</w:t>
-            </w:r>
-            <w:r>
-              <w:rPr>
-                <w:sz w:val="22"/>
-                <w:szCs w:val="20"/>
-              </w:rPr>
-              <w:t>.</w:t>
+              <w:t>The right-widget changes colour &amp; player moves if a node is to the right.</w:t>
             </w:r>
           </w:p>
         </w:tc>
@@ -4262,77 +4080,7 @@
                 <w:sz w:val="22"/>
                 <w:szCs w:val="20"/>
               </w:rPr>
-              <w:t xml:space="preserve">Pressing </w:t>
-            </w:r>
-            <w:r>
-              <w:rPr>
-                <w:sz w:val="22"/>
-                <w:szCs w:val="20"/>
-              </w:rPr>
-              <w:t>A</w:t>
-            </w:r>
-            <w:r>
-              <w:rPr>
-                <w:sz w:val="22"/>
-                <w:szCs w:val="20"/>
-              </w:rPr>
-              <w:t xml:space="preserve"> or </w:t>
-            </w:r>
-            <w:r>
-              <w:rPr>
-                <w:sz w:val="22"/>
-                <w:szCs w:val="20"/>
-              </w:rPr>
-              <w:t>left</w:t>
-            </w:r>
-            <w:r>
-              <w:rPr>
-                <w:sz w:val="22"/>
-                <w:szCs w:val="20"/>
-              </w:rPr>
-              <w:t xml:space="preserve"> arrow makes the player move </w:t>
-            </w:r>
-            <w:r>
-              <w:rPr>
-                <w:sz w:val="22"/>
-                <w:szCs w:val="20"/>
-              </w:rPr>
-              <w:t>left</w:t>
-            </w:r>
-            <w:r>
-              <w:rPr>
-                <w:sz w:val="22"/>
-                <w:szCs w:val="20"/>
-              </w:rPr>
-              <w:t xml:space="preserve"> if a node is </w:t>
-            </w:r>
-            <w:r>
-              <w:rPr>
-                <w:sz w:val="22"/>
-                <w:szCs w:val="20"/>
-              </w:rPr>
-              <w:t>left</w:t>
-            </w:r>
-            <w:r>
-              <w:rPr>
-                <w:sz w:val="22"/>
-                <w:szCs w:val="20"/>
-              </w:rPr>
-              <w:t xml:space="preserve"> &amp; makes the </w:t>
-            </w:r>
-            <w:r>
-              <w:rPr>
-                <w:sz w:val="22"/>
-                <w:szCs w:val="20"/>
-              </w:rPr>
-              <w:t>left</w:t>
-            </w:r>
-            <w:r>
-              <w:rPr>
-                <w:sz w:val="22"/>
-                <w:szCs w:val="20"/>
-              </w:rPr>
-              <w:t xml:space="preserve"> widget change colour to represent if it can or not.</w:t>
+              <w:t>Pressing A or left arrow makes the player move left if a node is left &amp; makes the left widget change colour to represent if it can or not.</w:t>
             </w:r>
           </w:p>
         </w:tc>
@@ -4354,35 +4102,7 @@
                 <w:sz w:val="22"/>
                 <w:szCs w:val="20"/>
               </w:rPr>
-              <w:t xml:space="preserve">The </w:t>
-            </w:r>
-            <w:r>
-              <w:rPr>
-                <w:sz w:val="22"/>
-                <w:szCs w:val="20"/>
-              </w:rPr>
-              <w:t>left</w:t>
-            </w:r>
-            <w:r>
-              <w:rPr>
-                <w:sz w:val="22"/>
-                <w:szCs w:val="20"/>
-              </w:rPr>
-              <w:t xml:space="preserve">-widget changes colour &amp; player moves if a node is to the </w:t>
-            </w:r>
-            <w:r>
-              <w:rPr>
-                <w:sz w:val="22"/>
-                <w:szCs w:val="20"/>
-              </w:rPr>
-              <w:t>left</w:t>
-            </w:r>
-            <w:r>
-              <w:rPr>
-                <w:sz w:val="22"/>
-                <w:szCs w:val="20"/>
-              </w:rPr>
-              <w:t>.</w:t>
+              <w:t>The left-widget changes colour &amp; player moves if a node is to the left.</w:t>
             </w:r>
           </w:p>
         </w:tc>
@@ -4467,14 +4187,7 @@
                 <w:sz w:val="22"/>
                 <w:szCs w:val="20"/>
               </w:rPr>
-              <w:t xml:space="preserve"> d-pad</w:t>
-            </w:r>
-            <w:r>
-              <w:rPr>
-                <w:sz w:val="22"/>
-                <w:szCs w:val="20"/>
-              </w:rPr>
-              <w:t xml:space="preserve"> makes the player move up if a node is up &amp; makes the up widget change colour to represent if it can or not.</w:t>
+              <w:t xml:space="preserve"> d-pad makes the player move up if a node is up &amp; makes the up widget change colour to represent if it can or not.</w:t>
             </w:r>
           </w:p>
         </w:tc>
@@ -4564,63 +4277,7 @@
                 <w:sz w:val="22"/>
                 <w:szCs w:val="20"/>
               </w:rPr>
-              <w:t xml:space="preserve">Moving the joystick </w:t>
-            </w:r>
-            <w:r>
-              <w:rPr>
-                <w:sz w:val="22"/>
-                <w:szCs w:val="20"/>
-              </w:rPr>
-              <w:t>down</w:t>
-            </w:r>
-            <w:r>
-              <w:rPr>
-                <w:sz w:val="22"/>
-                <w:szCs w:val="20"/>
-              </w:rPr>
-              <w:t xml:space="preserve"> or pressing </w:t>
-            </w:r>
-            <w:r>
-              <w:rPr>
-                <w:sz w:val="22"/>
-                <w:szCs w:val="20"/>
-              </w:rPr>
-              <w:t>down</w:t>
-            </w:r>
-            <w:r>
-              <w:rPr>
-                <w:sz w:val="22"/>
-                <w:szCs w:val="20"/>
-              </w:rPr>
-              <w:t xml:space="preserve"> on the d-pad makes the player move up if a node is </w:t>
-            </w:r>
-            <w:r>
-              <w:rPr>
-                <w:sz w:val="22"/>
-                <w:szCs w:val="20"/>
-              </w:rPr>
-              <w:t>down</w:t>
-            </w:r>
-            <w:r>
-              <w:rPr>
-                <w:sz w:val="22"/>
-                <w:szCs w:val="20"/>
-              </w:rPr>
-              <w:t xml:space="preserve"> &amp; makes the </w:t>
-            </w:r>
-            <w:r>
-              <w:rPr>
-                <w:sz w:val="22"/>
-                <w:szCs w:val="20"/>
-              </w:rPr>
-              <w:t>down</w:t>
-            </w:r>
-            <w:r>
-              <w:rPr>
-                <w:sz w:val="22"/>
-                <w:szCs w:val="20"/>
-              </w:rPr>
-              <w:t xml:space="preserve"> widget change colour to represent if it can or not.</w:t>
+              <w:t>Moving the joystick down or pressing down on the d-pad makes the player move up if a node is down &amp; makes the down widget change colour to represent if it can or not.</w:t>
             </w:r>
           </w:p>
         </w:tc>
@@ -4713,77 +4370,7 @@
                 <w:sz w:val="22"/>
                 <w:szCs w:val="20"/>
               </w:rPr>
-              <w:t xml:space="preserve">Moving the joystick </w:t>
-            </w:r>
-            <w:r>
-              <w:rPr>
-                <w:sz w:val="22"/>
-                <w:szCs w:val="20"/>
-              </w:rPr>
-              <w:t>right</w:t>
-            </w:r>
-            <w:r>
-              <w:rPr>
-                <w:sz w:val="22"/>
-                <w:szCs w:val="20"/>
-              </w:rPr>
-              <w:t xml:space="preserve"> or pressing </w:t>
-            </w:r>
-            <w:r>
-              <w:rPr>
-                <w:sz w:val="22"/>
-                <w:szCs w:val="20"/>
-              </w:rPr>
-              <w:t>right</w:t>
-            </w:r>
-            <w:r>
-              <w:rPr>
-                <w:sz w:val="22"/>
-                <w:szCs w:val="20"/>
-              </w:rPr>
-              <w:t xml:space="preserve"> on the d-pad makes the player move </w:t>
-            </w:r>
-            <w:r>
-              <w:rPr>
-                <w:sz w:val="22"/>
-                <w:szCs w:val="20"/>
-              </w:rPr>
-              <w:t>right</w:t>
-            </w:r>
-            <w:r>
-              <w:rPr>
-                <w:sz w:val="22"/>
-                <w:szCs w:val="20"/>
-              </w:rPr>
-              <w:t xml:space="preserve"> if a node is </w:t>
-            </w:r>
-            <w:r>
-              <w:rPr>
-                <w:sz w:val="22"/>
-                <w:szCs w:val="20"/>
-              </w:rPr>
-              <w:t>right</w:t>
-            </w:r>
-            <w:r>
-              <w:rPr>
-                <w:sz w:val="22"/>
-                <w:szCs w:val="20"/>
-              </w:rPr>
-              <w:t xml:space="preserve"> &amp; makes the </w:t>
-            </w:r>
-            <w:r>
-              <w:rPr>
-                <w:sz w:val="22"/>
-                <w:szCs w:val="20"/>
-              </w:rPr>
-              <w:t>right</w:t>
-            </w:r>
-            <w:r>
-              <w:rPr>
-                <w:sz w:val="22"/>
-                <w:szCs w:val="20"/>
-              </w:rPr>
-              <w:t xml:space="preserve"> widget change colour to represent if it can or not.</w:t>
+              <w:t>Moving the joystick right or pressing right on the d-pad makes the player move right if a node is right &amp; makes the right widget change colour to represent if it can or not.</w:t>
             </w:r>
           </w:p>
         </w:tc>
@@ -4873,63 +4460,7 @@
                 <w:sz w:val="22"/>
                 <w:szCs w:val="20"/>
               </w:rPr>
-              <w:t xml:space="preserve">Moving the joystick </w:t>
-            </w:r>
-            <w:r>
-              <w:rPr>
-                <w:sz w:val="22"/>
-                <w:szCs w:val="20"/>
-              </w:rPr>
-              <w:t>left</w:t>
-            </w:r>
-            <w:r>
-              <w:rPr>
-                <w:sz w:val="22"/>
-                <w:szCs w:val="20"/>
-              </w:rPr>
-              <w:t xml:space="preserve"> or pressing </w:t>
-            </w:r>
-            <w:r>
-              <w:rPr>
-                <w:sz w:val="22"/>
-                <w:szCs w:val="20"/>
-              </w:rPr>
-              <w:t>left</w:t>
-            </w:r>
-            <w:r>
-              <w:rPr>
-                <w:sz w:val="22"/>
-                <w:szCs w:val="20"/>
-              </w:rPr>
-              <w:t xml:space="preserve"> on the d-pad makes the player move up if a node is </w:t>
-            </w:r>
-            <w:r>
-              <w:rPr>
-                <w:sz w:val="22"/>
-                <w:szCs w:val="20"/>
-              </w:rPr>
-              <w:t>left</w:t>
-            </w:r>
-            <w:r>
-              <w:rPr>
-                <w:sz w:val="22"/>
-                <w:szCs w:val="20"/>
-              </w:rPr>
-              <w:t xml:space="preserve"> &amp; makes the </w:t>
-            </w:r>
-            <w:r>
-              <w:rPr>
-                <w:sz w:val="22"/>
-                <w:szCs w:val="20"/>
-              </w:rPr>
-              <w:t>left</w:t>
-            </w:r>
-            <w:r>
-              <w:rPr>
-                <w:sz w:val="22"/>
-                <w:szCs w:val="20"/>
-              </w:rPr>
-              <w:t xml:space="preserve"> widget change colour to represent if it can or not.</w:t>
+              <w:t>Moving the joystick left or pressing left on the d-pad makes the player move up if a node is left &amp; makes the left widget change colour to represent if it can or not.</w:t>
             </w:r>
           </w:p>
         </w:tc>
@@ -5565,15 +5096,128 @@
       <w:pPr>
         <w:pStyle w:val="MyStyle"/>
       </w:pPr>
+      <w:r>
+        <w:rPr>
+          <w:noProof/>
+        </w:rPr>
+        <w:lastRenderedPageBreak/>
+        <w:drawing>
+          <wp:inline distT="0" distB="0" distL="0" distR="0" wp14:anchorId="7E7D4345" wp14:editId="116FFC24">
+            <wp:extent cx="5731510" cy="4298950"/>
+            <wp:effectExtent l="0" t="7620" r="0" b="0"/>
+            <wp:docPr id="16" name="Picture 16" descr="A picture containing calendar&#10;&#10;Description automatically generated"/>
+            <wp:cNvGraphicFramePr>
+              <a:graphicFrameLocks xmlns:a="http://schemas.openxmlformats.org/drawingml/2006/main" noChangeAspect="1"/>
+            </wp:cNvGraphicFramePr>
+            <a:graphic xmlns:a="http://schemas.openxmlformats.org/drawingml/2006/main">
+              <a:graphicData uri="http://schemas.openxmlformats.org/drawingml/2006/picture">
+                <pic:pic xmlns:pic="http://schemas.openxmlformats.org/drawingml/2006/picture">
+                  <pic:nvPicPr>
+                    <pic:cNvPr id="16" name="Picture 16" descr="A picture containing calendar&#10;&#10;Description automatically generated"/>
+                    <pic:cNvPicPr>
+                      <a:picLocks noChangeAspect="1" noChangeArrowheads="1"/>
+                    </pic:cNvPicPr>
+                  </pic:nvPicPr>
+                  <pic:blipFill>
+                    <a:blip r:embed="rId8" cstate="print">
+                      <a:extLst>
+                        <a:ext uri="{28A0092B-C50C-407E-A947-70E740481C1C}">
+                          <a14:useLocalDpi xmlns:a14="http://schemas.microsoft.com/office/drawing/2010/main" val="0"/>
+                        </a:ext>
+                      </a:extLst>
+                    </a:blip>
+                    <a:srcRect/>
+                    <a:stretch>
+                      <a:fillRect/>
+                    </a:stretch>
+                  </pic:blipFill>
+                  <pic:spPr bwMode="auto">
+                    <a:xfrm rot="5400000">
+                      <a:off x="0" y="0"/>
+                      <a:ext cx="5731510" cy="4298950"/>
+                    </a:xfrm>
+                    <a:prstGeom prst="rect">
+                      <a:avLst/>
+                    </a:prstGeom>
+                    <a:noFill/>
+                    <a:ln>
+                      <a:noFill/>
+                    </a:ln>
+                  </pic:spPr>
+                </pic:pic>
+              </a:graphicData>
+            </a:graphic>
+          </wp:inline>
+        </w:drawing>
+      </w:r>
+      <w:r>
+        <w:rPr>
+          <w:noProof/>
+        </w:rPr>
+        <w:lastRenderedPageBreak/>
+        <w:drawing>
+          <wp:inline distT="0" distB="0" distL="0" distR="0" wp14:anchorId="2B3931CA" wp14:editId="5BF1639D">
+            <wp:extent cx="5731510" cy="4298950"/>
+            <wp:effectExtent l="0" t="0" r="2540" b="6350"/>
+            <wp:docPr id="18" name="Picture 18" descr="Text, letter&#10;&#10;Description automatically generated"/>
+            <wp:cNvGraphicFramePr>
+              <a:graphicFrameLocks xmlns:a="http://schemas.openxmlformats.org/drawingml/2006/main" noChangeAspect="1"/>
+            </wp:cNvGraphicFramePr>
+            <a:graphic xmlns:a="http://schemas.openxmlformats.org/drawingml/2006/main">
+              <a:graphicData uri="http://schemas.openxmlformats.org/drawingml/2006/picture">
+                <pic:pic xmlns:pic="http://schemas.openxmlformats.org/drawingml/2006/picture">
+                  <pic:nvPicPr>
+                    <pic:cNvPr id="18" name="Picture 18" descr="Text, letter&#10;&#10;Description automatically generated"/>
+                    <pic:cNvPicPr>
+                      <a:picLocks noChangeAspect="1" noChangeArrowheads="1"/>
+                    </pic:cNvPicPr>
+                  </pic:nvPicPr>
+                  <pic:blipFill>
+                    <a:blip r:embed="rId9" cstate="print">
+                      <a:extLst>
+                        <a:ext uri="{28A0092B-C50C-407E-A947-70E740481C1C}">
+                          <a14:useLocalDpi xmlns:a14="http://schemas.microsoft.com/office/drawing/2010/main" val="0"/>
+                        </a:ext>
+                      </a:extLst>
+                    </a:blip>
+                    <a:srcRect/>
+                    <a:stretch>
+                      <a:fillRect/>
+                    </a:stretch>
+                  </pic:blipFill>
+                  <pic:spPr bwMode="auto">
+                    <a:xfrm>
+                      <a:off x="0" y="0"/>
+                      <a:ext cx="5731510" cy="4298950"/>
+                    </a:xfrm>
+                    <a:prstGeom prst="rect">
+                      <a:avLst/>
+                    </a:prstGeom>
+                    <a:noFill/>
+                    <a:ln>
+                      <a:noFill/>
+                    </a:ln>
+                  </pic:spPr>
+                </pic:pic>
+              </a:graphicData>
+            </a:graphic>
+          </wp:inline>
+        </w:drawing>
+      </w:r>
     </w:p>
     <w:p>
       <w:pPr>
         <w:pStyle w:val="MyStyle"/>
       </w:pPr>
+    </w:p>
+    <w:p>
+      <w:pPr>
+        <w:pStyle w:val="MyStyle"/>
+      </w:pPr>
       <w:r>
         <w:t xml:space="preserve">Where the game is: </w:t>
       </w:r>
-      <w:hyperlink r:id="rId8" w:history="1">
+      <w:hyperlink r:id="rId10" w:history="1">
         <w:r>
           <w:rPr>
             <w:rStyle w:val="Hyperlink"/>
@@ -5599,7 +5243,7 @@
       </w:r>
     </w:p>
     <w:sectPr>
-      <w:headerReference w:type="default" r:id="rId9"/>
+      <w:headerReference w:type="default" r:id="rId11"/>
       <w:pgSz w:w="11906" w:h="16838"/>
       <w:pgMar w:top="1440" w:right="1440" w:bottom="1440" w:left="1440" w:header="708" w:footer="708" w:gutter="0"/>
       <w:cols w:space="708"/>

</xml_diff>